<commit_message>
Hoàn Thành 2 phiếu học tập TH2
</commit_message>
<xml_diff>
--- a/BaiThucHanh2/Phiếu học tập CSS - BTTH02 - K66.docx
+++ b/BaiThucHanh2/Phiếu học tập CSS - BTTH02 - K66.docx
@@ -652,10 +652,10 @@
         <w:tblLook w:firstRow="1" w:noVBand="1" w:lastRow="0" w:firstColumn="1" w:lastColumn="0" w:noHBand="0" w:val="04a0"/>
       </w:tblPr>
       <w:tblGrid>
-        <w:gridCol w:w="1694"/>
+        <w:gridCol w:w="1693"/>
         <w:gridCol w:w="1995"/>
         <w:gridCol w:w="2235"/>
-        <w:gridCol w:w="2416"/>
+        <w:gridCol w:w="2417"/>
       </w:tblGrid>
       <w:tr>
         <w:trPr>
@@ -663,7 +663,7 @@
         </w:trPr>
         <w:tc>
           <w:tcPr>
-            <w:tcW w:w="1694" w:type="dxa"/>
+            <w:tcW w:w="1693" w:type="dxa"/>
             <w:tcBorders>
               <w:top w:val="single" w:sz="2" w:space="0" w:color="000000"/>
               <w:start w:val="single" w:sz="2" w:space="0" w:color="000000"/>
@@ -769,7 +769,7 @@
         </w:tc>
         <w:tc>
           <w:tcPr>
-            <w:tcW w:w="2416" w:type="dxa"/>
+            <w:tcW w:w="2417" w:type="dxa"/>
             <w:tcBorders>
               <w:top w:val="single" w:sz="2" w:space="0" w:color="000000"/>
               <w:bottom w:val="single" w:sz="2" w:space="0" w:color="000000"/>
@@ -809,7 +809,7 @@
         </w:trPr>
         <w:tc>
           <w:tcPr>
-            <w:tcW w:w="1694" w:type="dxa"/>
+            <w:tcW w:w="1693" w:type="dxa"/>
             <w:tcBorders>
               <w:top w:val="single" w:sz="2" w:space="0" w:color="000000"/>
               <w:start w:val="single" w:sz="2" w:space="0" w:color="000000"/>
@@ -915,7 +915,7 @@
         </w:tc>
         <w:tc>
           <w:tcPr>
-            <w:tcW w:w="2416" w:type="dxa"/>
+            <w:tcW w:w="2417" w:type="dxa"/>
             <w:tcBorders>
               <w:top w:val="single" w:sz="2" w:space="0" w:color="000000"/>
               <w:bottom w:val="single" w:sz="2" w:space="0" w:color="000000"/>
@@ -955,7 +955,7 @@
         </w:trPr>
         <w:tc>
           <w:tcPr>
-            <w:tcW w:w="1694" w:type="dxa"/>
+            <w:tcW w:w="1693" w:type="dxa"/>
             <w:tcBorders>
               <w:top w:val="single" w:sz="2" w:space="0" w:color="000000"/>
               <w:start w:val="single" w:sz="2" w:space="0" w:color="000000"/>
@@ -1063,7 +1063,7 @@
         </w:tc>
         <w:tc>
           <w:tcPr>
-            <w:tcW w:w="2416" w:type="dxa"/>
+            <w:tcW w:w="2417" w:type="dxa"/>
             <w:tcBorders>
               <w:top w:val="single" w:sz="2" w:space="0" w:color="000000"/>
               <w:bottom w:val="single" w:sz="2" w:space="0" w:color="000000"/>
@@ -1138,7 +1138,7 @@
         </w:trPr>
         <w:tc>
           <w:tcPr>
-            <w:tcW w:w="1694" w:type="dxa"/>
+            <w:tcW w:w="1693" w:type="dxa"/>
             <w:tcBorders>
               <w:top w:val="single" w:sz="2" w:space="0" w:color="000000"/>
               <w:start w:val="single" w:sz="2" w:space="0" w:color="000000"/>
@@ -1311,7 +1311,7 @@
         </w:tc>
         <w:tc>
           <w:tcPr>
-            <w:tcW w:w="2416" w:type="dxa"/>
+            <w:tcW w:w="2417" w:type="dxa"/>
             <w:tcBorders>
               <w:top w:val="single" w:sz="2" w:space="0" w:color="000000"/>
               <w:bottom w:val="single" w:sz="2" w:space="0" w:color="000000"/>
@@ -1474,8 +1474,8 @@
       <w:tblGrid>
         <w:gridCol w:w="2011"/>
         <w:gridCol w:w="1664"/>
-        <w:gridCol w:w="3119"/>
-        <w:gridCol w:w="2688"/>
+        <w:gridCol w:w="3118"/>
+        <w:gridCol w:w="2689"/>
       </w:tblGrid>
       <w:tr>
         <w:trPr>
@@ -1548,7 +1548,7 @@
         </w:tc>
         <w:tc>
           <w:tcPr>
-            <w:tcW w:w="3119" w:type="dxa"/>
+            <w:tcW w:w="3118" w:type="dxa"/>
             <w:tcBorders>
               <w:top w:val="single" w:sz="2" w:space="0" w:color="000000"/>
               <w:bottom w:val="single" w:sz="2" w:space="0" w:color="000000"/>
@@ -1580,7 +1580,7 @@
         </w:tc>
         <w:tc>
           <w:tcPr>
-            <w:tcW w:w="2688" w:type="dxa"/>
+            <w:tcW w:w="2689" w:type="dxa"/>
             <w:tcBorders>
               <w:top w:val="single" w:sz="2" w:space="0" w:color="000000"/>
               <w:bottom w:val="single" w:sz="2" w:space="0" w:color="000000"/>
@@ -1683,7 +1683,7 @@
         </w:tc>
         <w:tc>
           <w:tcPr>
-            <w:tcW w:w="3119" w:type="dxa"/>
+            <w:tcW w:w="3118" w:type="dxa"/>
             <w:tcBorders>
               <w:top w:val="single" w:sz="2" w:space="0" w:color="000000"/>
               <w:bottom w:val="single" w:sz="2" w:space="0" w:color="000000"/>
@@ -1716,7 +1716,7 @@
         </w:tc>
         <w:tc>
           <w:tcPr>
-            <w:tcW w:w="2688" w:type="dxa"/>
+            <w:tcW w:w="2689" w:type="dxa"/>
             <w:tcBorders>
               <w:top w:val="single" w:sz="2" w:space="0" w:color="000000"/>
               <w:bottom w:val="single" w:sz="2" w:space="0" w:color="000000"/>
@@ -1820,7 +1820,7 @@
         </w:tc>
         <w:tc>
           <w:tcPr>
-            <w:tcW w:w="3119" w:type="dxa"/>
+            <w:tcW w:w="3118" w:type="dxa"/>
             <w:tcBorders>
               <w:top w:val="single" w:sz="2" w:space="0" w:color="000000"/>
               <w:bottom w:val="single" w:sz="2" w:space="0" w:color="000000"/>
@@ -1853,7 +1853,7 @@
         </w:tc>
         <w:tc>
           <w:tcPr>
-            <w:tcW w:w="2688" w:type="dxa"/>
+            <w:tcW w:w="2689" w:type="dxa"/>
             <w:tcBorders>
               <w:top w:val="single" w:sz="2" w:space="0" w:color="000000"/>
               <w:bottom w:val="single" w:sz="2" w:space="0" w:color="000000"/>
@@ -1957,7 +1957,7 @@
         </w:tc>
         <w:tc>
           <w:tcPr>
-            <w:tcW w:w="3119" w:type="dxa"/>
+            <w:tcW w:w="3118" w:type="dxa"/>
             <w:tcBorders>
               <w:top w:val="single" w:sz="2" w:space="0" w:color="000000"/>
               <w:bottom w:val="single" w:sz="2" w:space="0" w:color="000000"/>
@@ -1990,7 +1990,7 @@
         </w:tc>
         <w:tc>
           <w:tcPr>
-            <w:tcW w:w="2688" w:type="dxa"/>
+            <w:tcW w:w="2689" w:type="dxa"/>
             <w:tcBorders>
               <w:top w:val="single" w:sz="2" w:space="0" w:color="000000"/>
               <w:bottom w:val="single" w:sz="2" w:space="0" w:color="000000"/>
@@ -2094,7 +2094,7 @@
         </w:tc>
         <w:tc>
           <w:tcPr>
-            <w:tcW w:w="3119" w:type="dxa"/>
+            <w:tcW w:w="3118" w:type="dxa"/>
             <w:tcBorders>
               <w:top w:val="single" w:sz="2" w:space="0" w:color="000000"/>
               <w:bottom w:val="single" w:sz="2" w:space="0" w:color="000000"/>
@@ -2127,7 +2127,7 @@
         </w:tc>
         <w:tc>
           <w:tcPr>
-            <w:tcW w:w="2688" w:type="dxa"/>
+            <w:tcW w:w="2689" w:type="dxa"/>
             <w:tcBorders>
               <w:top w:val="single" w:sz="2" w:space="0" w:color="000000"/>
               <w:bottom w:val="single" w:sz="2" w:space="0" w:color="000000"/>
@@ -2231,7 +2231,7 @@
         </w:tc>
         <w:tc>
           <w:tcPr>
-            <w:tcW w:w="3119" w:type="dxa"/>
+            <w:tcW w:w="3118" w:type="dxa"/>
             <w:tcBorders>
               <w:top w:val="single" w:sz="2" w:space="0" w:color="000000"/>
               <w:bottom w:val="single" w:sz="2" w:space="0" w:color="000000"/>
@@ -2264,7 +2264,7 @@
         </w:tc>
         <w:tc>
           <w:tcPr>
-            <w:tcW w:w="2688" w:type="dxa"/>
+            <w:tcW w:w="2689" w:type="dxa"/>
             <w:tcBorders>
               <w:top w:val="single" w:sz="2" w:space="0" w:color="000000"/>
               <w:bottom w:val="single" w:sz="2" w:space="0" w:color="000000"/>
@@ -2368,7 +2368,7 @@
         </w:tc>
         <w:tc>
           <w:tcPr>
-            <w:tcW w:w="3119" w:type="dxa"/>
+            <w:tcW w:w="3118" w:type="dxa"/>
             <w:tcBorders>
               <w:top w:val="single" w:sz="2" w:space="0" w:color="000000"/>
               <w:bottom w:val="single" w:sz="2" w:space="0" w:color="000000"/>
@@ -2401,7 +2401,7 @@
         </w:tc>
         <w:tc>
           <w:tcPr>
-            <w:tcW w:w="2688" w:type="dxa"/>
+            <w:tcW w:w="2689" w:type="dxa"/>
             <w:tcBorders>
               <w:top w:val="single" w:sz="2" w:space="0" w:color="000000"/>
               <w:bottom w:val="single" w:sz="2" w:space="0" w:color="000000"/>
@@ -2505,7 +2505,7 @@
         </w:tc>
         <w:tc>
           <w:tcPr>
-            <w:tcW w:w="3119" w:type="dxa"/>
+            <w:tcW w:w="3118" w:type="dxa"/>
             <w:tcBorders>
               <w:top w:val="single" w:sz="2" w:space="0" w:color="000000"/>
               <w:bottom w:val="single" w:sz="2" w:space="0" w:color="000000"/>
@@ -2538,7 +2538,7 @@
         </w:tc>
         <w:tc>
           <w:tcPr>
-            <w:tcW w:w="2688" w:type="dxa"/>
+            <w:tcW w:w="2689" w:type="dxa"/>
             <w:tcBorders>
               <w:top w:val="single" w:sz="2" w:space="0" w:color="000000"/>
               <w:bottom w:val="single" w:sz="2" w:space="0" w:color="000000"/>
@@ -3332,16 +3332,80 @@
       <w:pPr>
         <w:pStyle w:val="Normal"/>
         <w:spacing w:lineRule="auto" w:line="360" w:before="0" w:after="210"/>
-        <w:rPr/>
-      </w:pPr>
-      <w:r>
-        <w:rPr>
-          <w:rFonts w:eastAsia="inter" w:cs="inter" w:ascii="inter" w:hAnsi="inter"/>
+        <w:rPr>
+          <w:rFonts w:ascii="inter" w:hAnsi="inter" w:eastAsia="inter" w:cs="inter"/>
           <w:b/>
           <w:color w:val="000000"/>
         </w:rPr>
+      </w:pPr>
+      <w:r>
+        <w:rPr>
+          <w:rFonts w:eastAsia="inter" w:cs="inter" w:ascii="inter" w:hAnsi="inter"/>
+          <w:b/>
+          <w:color w:val="000000"/>
+        </w:rPr>
         <w:t>Tài liệu đã xem (Link):</w:t>
       </w:r>
+    </w:p>
+    <w:p>
+      <w:pPr>
+        <w:pStyle w:val="Normal"/>
+        <w:spacing w:lineRule="auto" w:line="360" w:before="0" w:after="210"/>
+        <w:rPr>
+          <w:rFonts w:ascii="inter" w:hAnsi="inter" w:eastAsia="inter" w:cs="inter"/>
+          <w:b/>
+          <w:color w:val="000000"/>
+        </w:rPr>
+      </w:pPr>
+      <w:r>
+        <w:rPr>
+          <w:rFonts w:eastAsia="inter" w:cs="inter" w:ascii="inter" w:hAnsi="inter"/>
+          <w:b/>
+          <w:color w:val="000000"/>
+        </w:rPr>
+        <w:t xml:space="preserve">- </w:t>
+      </w:r>
+      <w:hyperlink r:id="rId6">
+        <w:r>
+          <w:rPr>
+            <w:rStyle w:val="Hyperlink"/>
+            <w:rFonts w:eastAsia="inter" w:cs="inter" w:ascii="inter" w:hAnsi="inter"/>
+            <w:b/>
+            <w:color w:val="000000"/>
+          </w:rPr>
+          <w:t>https://github.com/hieutachi/CCC_Frontend/blob/main/tuan_2_css_core/11_box_model.md</w:t>
+        </w:r>
+      </w:hyperlink>
+    </w:p>
+    <w:p>
+      <w:pPr>
+        <w:pStyle w:val="Normal"/>
+        <w:spacing w:lineRule="auto" w:line="360" w:before="0" w:after="210"/>
+        <w:rPr>
+          <w:rFonts w:ascii="inter" w:hAnsi="inter" w:eastAsia="inter" w:cs="inter"/>
+          <w:b/>
+          <w:color w:val="000000"/>
+        </w:rPr>
+      </w:pPr>
+      <w:r>
+        <w:rPr>
+          <w:rFonts w:eastAsia="inter" w:cs="inter" w:ascii="inter" w:hAnsi="inter"/>
+          <w:b/>
+          <w:color w:val="000000"/>
+        </w:rPr>
+        <w:t xml:space="preserve">- </w:t>
+      </w:r>
+      <w:hyperlink r:id="rId7">
+        <w:r>
+          <w:rPr>
+            <w:rStyle w:val="Hyperlink"/>
+            <w:rFonts w:eastAsia="inter" w:cs="inter" w:ascii="inter" w:hAnsi="inter"/>
+            <w:b/>
+            <w:color w:val="000000"/>
+          </w:rPr>
+          <w:t>https://github.com/hieutachi/CCC_Frontend/blob/main/tuan_2_css_core/12_css_positioning.md</w:t>
+        </w:r>
+      </w:hyperlink>
     </w:p>
     <w:p>
       <w:pPr>
@@ -3483,7 +3547,14 @@
           <w:rFonts w:eastAsia="inter" w:cs="inter" w:ascii="inter" w:hAnsi="inter"/>
           <w:color w:val="000000"/>
         </w:rPr>
-        <w:t>: ________________________________</w:t>
+        <w:t xml:space="preserve">: </w:t>
+      </w:r>
+      <w:r>
+        <w:rPr>
+          <w:rFonts w:eastAsia="inter" w:cs="inter" w:ascii="inter" w:hAnsi="inter"/>
+          <w:color w:val="000000"/>
+        </w:rPr>
+        <w:t>Nơi chứa text, ảnh. Kích thước xác định bởi width ( chiều dài ) và height (Chiều rộng)</w:t>
       </w:r>
     </w:p>
     <w:p>
@@ -3509,7 +3580,7 @@
           <w:rFonts w:eastAsia="inter" w:cs="inter" w:ascii="inter" w:hAnsi="inter"/>
           <w:color w:val="000000"/>
         </w:rPr>
-        <w:t>: ________________________________</w:t>
+        <w:t>: Vùng đệm trong suốt bao quanh content.</w:t>
       </w:r>
     </w:p>
     <w:p>
@@ -3535,7 +3606,7 @@
           <w:rFonts w:eastAsia="inter" w:cs="inter" w:ascii="inter" w:hAnsi="inter"/>
           <w:color w:val="000000"/>
         </w:rPr>
-        <w:t>: ________________________________</w:t>
+        <w:t>: Đường viền bao quanh padding</w:t>
       </w:r>
     </w:p>
     <w:p>
@@ -3561,7 +3632,7 @@
           <w:rFonts w:eastAsia="inter" w:cs="inter" w:ascii="inter" w:hAnsi="inter"/>
           <w:color w:val="000000"/>
         </w:rPr>
-        <w:t>: ________________________________</w:t>
+        <w:t>: Khoảng trống trong suốt bên ngoài border. Giúp đẩy các phần tử khác ra xa.</w:t>
       </w:r>
     </w:p>
     <w:p>
@@ -3587,7 +3658,10 @@
       <w:pPr>
         <w:pStyle w:val="Normal"/>
         <w:spacing w:lineRule="auto" w:line="360" w:before="0" w:after="210"/>
-        <w:rPr/>
+        <w:rPr>
+          <w:rFonts w:ascii="inter" w:hAnsi="inter" w:eastAsia="inter" w:cs="inter"/>
+          <w:color w:val="000000"/>
+        </w:rPr>
       </w:pPr>
       <w:r>
         <w:rPr>
@@ -3595,12 +3669,28 @@
           <w:color w:val="000000"/>
         </w:rPr>
         <w:t>Hoàn thành bảng:</w:t>
+      </w:r>
+    </w:p>
+    <w:p>
+      <w:pPr>
+        <w:pStyle w:val="Normal"/>
+        <w:spacing w:lineRule="auto" w:line="360" w:before="0" w:after="210"/>
+        <w:rPr>
+          <w:rFonts w:ascii="inter" w:hAnsi="inter" w:eastAsia="inter" w:cs="inter"/>
+          <w:color w:val="000000"/>
+        </w:rPr>
+      </w:pPr>
+      <w:r>
+        <w:rPr>
+          <w:rFonts w:eastAsia="inter" w:cs="inter" w:ascii="inter" w:hAnsi="inter"/>
+          <w:color w:val="000000"/>
+        </w:rPr>
       </w:r>
     </w:p>
     <w:tbl>
       <w:tblPr>
         <w:tblStyle w:val="NormalGrid"/>
-        <w:tblW w:w="6270" w:type="dxa"/>
+        <w:tblW w:w="9015" w:type="dxa"/>
         <w:jc w:val="center"/>
         <w:tblInd w:w="0" w:type="dxa"/>
         <w:tblLayout w:type="fixed"/>
@@ -3613,9 +3703,9 @@
         <w:tblLook w:firstRow="1" w:noVBand="1" w:lastRow="0" w:firstColumn="1" w:lastColumn="0" w:noHBand="0" w:val="04a0"/>
       </w:tblPr>
       <w:tblGrid>
-        <w:gridCol w:w="2919"/>
-        <w:gridCol w:w="1732"/>
-        <w:gridCol w:w="1619"/>
+        <w:gridCol w:w="1575"/>
+        <w:gridCol w:w="4200"/>
+        <w:gridCol w:w="3240"/>
       </w:tblGrid>
       <w:tr>
         <w:trPr>
@@ -3623,7 +3713,7 @@
         </w:trPr>
         <w:tc>
           <w:tcPr>
-            <w:tcW w:w="2919" w:type="dxa"/>
+            <w:tcW w:w="1575" w:type="dxa"/>
             <w:tcBorders>
               <w:top w:val="single" w:sz="2" w:space="0" w:color="000000"/>
               <w:start w:val="single" w:sz="2" w:space="0" w:color="000000"/>
@@ -3662,7 +3752,7 @@
         </w:tc>
         <w:tc>
           <w:tcPr>
-            <w:tcW w:w="1732" w:type="dxa"/>
+            <w:tcW w:w="4200" w:type="dxa"/>
             <w:tcBorders>
               <w:top w:val="single" w:sz="2" w:space="0" w:color="000000"/>
               <w:bottom w:val="single" w:sz="2" w:space="0" w:color="000000"/>
@@ -3700,7 +3790,7 @@
         </w:tc>
         <w:tc>
           <w:tcPr>
-            <w:tcW w:w="1619" w:type="dxa"/>
+            <w:tcW w:w="3240" w:type="dxa"/>
             <w:tcBorders>
               <w:top w:val="single" w:sz="2" w:space="0" w:color="000000"/>
               <w:bottom w:val="single" w:sz="2" w:space="0" w:color="000000"/>
@@ -3743,7 +3833,7 @@
         </w:trPr>
         <w:tc>
           <w:tcPr>
-            <w:tcW w:w="2919" w:type="dxa"/>
+            <w:tcW w:w="1575" w:type="dxa"/>
             <w:tcBorders>
               <w:top w:val="single" w:sz="2" w:space="0" w:color="000000"/>
               <w:start w:val="single" w:sz="2" w:space="0" w:color="000000"/>
@@ -3783,7 +3873,7 @@
         </w:tc>
         <w:tc>
           <w:tcPr>
-            <w:tcW w:w="1732" w:type="dxa"/>
+            <w:tcW w:w="4200" w:type="dxa"/>
             <w:tcBorders>
               <w:top w:val="single" w:sz="2" w:space="0" w:color="000000"/>
               <w:bottom w:val="single" w:sz="2" w:space="0" w:color="000000"/>
@@ -3795,7 +3885,7 @@
               <w:pStyle w:val="Normal"/>
               <w:widowControl/>
               <w:suppressAutoHyphens w:val="true"/>
-              <w:spacing w:lineRule="auto" w:line="360" w:before="0" w:after="0"/>
+              <w:spacing w:lineRule="auto" w:line="336" w:before="0" w:after="0"/>
               <w:jc w:val="start"/>
               <w:rPr>
                 <w:rFonts w:ascii="Georgia" w:hAnsi="Georgia" w:eastAsia="Aptos" w:cs=""/>
@@ -3807,21 +3897,51 @@
             </w:pPr>
             <w:r>
               <w:rPr>
-                <w:rFonts w:eastAsia="inter" w:cs="inter" w:ascii="inter" w:hAnsi="inter"/>
+                <w:rStyle w:val="VerbatimChar"/>
+                <w:rFonts w:eastAsia="IBM Plex Mono" w:cs="IBM Plex Mono" w:ascii="IBM Plex Mono" w:hAnsi="IBM Plex Mono"/>
                 <w:i/>
                 <w:color w:val="000000"/>
                 <w:kern w:val="0"/>
-                <w:sz w:val="17"/>
+                <w:sz w:val="18"/>
                 <w:szCs w:val="22"/>
-                <w:lang w:val="en-US" w:eastAsia="en-US" w:bidi="ar-SA"/>
-              </w:rPr>
-              <w:t>(Tự điền công thức)</w:t>
+                <w:shd w:fill="F8F8FA" w:val="clear"/>
+                <w:lang w:val="en-US" w:eastAsia="en-US" w:bidi="ar-SA"/>
+              </w:rPr>
+              <w:t xml:space="preserve">Chiều </w:t>
+            </w:r>
+            <w:r>
+              <w:rPr>
+                <w:rStyle w:val="VerbatimChar"/>
+                <w:rFonts w:eastAsia="IBM Plex Mono" w:cs="IBM Plex Mono" w:ascii="IBM Plex Mono" w:hAnsi="IBM Plex Mono"/>
+                <w:i/>
+                <w:color w:val="000000"/>
+                <w:kern w:val="0"/>
+                <w:sz w:val="18"/>
+                <w:szCs w:val="22"/>
+                <w:shd w:fill="F8F8FA" w:val="clear"/>
+                <w:lang w:val="en-US" w:eastAsia="en-US" w:bidi="ar-SA"/>
+              </w:rPr>
+              <w:t xml:space="preserve">rộng thực tế = </w:t>
+            </w:r>
+            <w:r>
+              <w:rPr>
+                <w:rStyle w:val="VerbatimChar"/>
+                <w:rFonts w:eastAsia="IBM Plex Mono" w:cs="IBM Plex Mono" w:ascii="IBM Plex Mono" w:hAnsi="IBM Plex Mono"/>
+                <w:i/>
+                <w:color w:val="000000"/>
+                <w:kern w:val="0"/>
+                <w:sz w:val="18"/>
+                <w:szCs w:val="22"/>
+                <w:shd w:fill="F8F8FA" w:val="clear"/>
+                <w:lang w:val="en-US" w:eastAsia="en-US" w:bidi="ar-SA"/>
+              </w:rPr>
+              <w:t xml:space="preserve"> Width + padding-left + padding-right + border-left + border-right</w:t>
             </w:r>
           </w:p>
         </w:tc>
         <w:tc>
           <w:tcPr>
-            <w:tcW w:w="1619" w:type="dxa"/>
+            <w:tcW w:w="3240" w:type="dxa"/>
             <w:tcBorders>
               <w:top w:val="single" w:sz="2" w:space="0" w:color="000000"/>
               <w:bottom w:val="single" w:sz="2" w:space="0" w:color="000000"/>
@@ -3833,7 +3953,7 @@
               <w:pStyle w:val="Normal"/>
               <w:widowControl/>
               <w:suppressAutoHyphens w:val="true"/>
-              <w:spacing w:lineRule="auto" w:line="360" w:before="0" w:after="0"/>
+              <w:spacing w:lineRule="auto" w:line="336" w:before="0" w:after="0"/>
               <w:jc w:val="start"/>
               <w:rPr>
                 <w:rFonts w:ascii="Georgia" w:hAnsi="Georgia" w:eastAsia="Aptos" w:cs=""/>
@@ -3845,15 +3965,77 @@
             </w:pPr>
             <w:r>
               <w:rPr>
-                <w:rFonts w:eastAsia="inter" w:cs="inter" w:ascii="inter" w:hAnsi="inter"/>
+                <w:rStyle w:val="VerbatimChar"/>
+                <w:rFonts w:eastAsia="IBM Plex Mono" w:cs="IBM Plex Mono" w:ascii="IBM Plex Mono" w:hAnsi="IBM Plex Mono"/>
                 <w:i/>
                 <w:color w:val="000000"/>
                 <w:kern w:val="0"/>
-                <w:sz w:val="17"/>
+                <w:sz w:val="18"/>
                 <w:szCs w:val="22"/>
-                <w:lang w:val="en-US" w:eastAsia="en-US" w:bidi="ar-SA"/>
-              </w:rPr>
-              <w:t>(Tự điền)</w:t>
+                <w:shd w:fill="F8F8FA" w:val="clear"/>
+                <w:lang w:val="en-US" w:eastAsia="en-US" w:bidi="ar-SA"/>
+              </w:rPr>
+              <w:t>Ưu điểm: Giữ nguyên kích thước phần nội dung.</w:t>
+            </w:r>
+          </w:p>
+          <w:p>
+            <w:pPr>
+              <w:pStyle w:val="Normal"/>
+              <w:widowControl/>
+              <w:suppressAutoHyphens w:val="true"/>
+              <w:spacing w:lineRule="auto" w:line="336" w:before="0" w:after="0"/>
+              <w:jc w:val="start"/>
+              <w:rPr>
+                <w:rFonts w:ascii="Georgia" w:hAnsi="Georgia" w:eastAsia="Aptos" w:cs=""/>
+                <w:kern w:val="0"/>
+                <w:sz w:val="21"/>
+                <w:szCs w:val="22"/>
+                <w:lang w:val="en-US" w:eastAsia="en-US" w:bidi="ar-SA"/>
+              </w:rPr>
+            </w:pPr>
+            <w:r>
+              <w:rPr>
+                <w:rStyle w:val="VerbatimChar"/>
+                <w:rFonts w:eastAsia="IBM Plex Mono" w:cs="IBM Plex Mono" w:ascii="IBM Plex Mono" w:hAnsi="IBM Plex Mono"/>
+                <w:i/>
+                <w:color w:val="000000"/>
+                <w:kern w:val="0"/>
+                <w:sz w:val="18"/>
+                <w:szCs w:val="22"/>
+                <w:shd w:fill="F8F8FA" w:val="clear"/>
+                <w:lang w:val="en-US" w:eastAsia="en-US" w:bidi="ar-SA"/>
+              </w:rPr>
+              <w:t>Nhược điểm:</w:t>
+            </w:r>
+          </w:p>
+          <w:p>
+            <w:pPr>
+              <w:pStyle w:val="Normal"/>
+              <w:widowControl/>
+              <w:suppressAutoHyphens w:val="true"/>
+              <w:spacing w:lineRule="auto" w:line="336" w:before="0" w:after="0"/>
+              <w:jc w:val="start"/>
+              <w:rPr>
+                <w:rFonts w:ascii="Georgia" w:hAnsi="Georgia" w:eastAsia="Aptos" w:cs=""/>
+                <w:kern w:val="0"/>
+                <w:sz w:val="21"/>
+                <w:szCs w:val="22"/>
+                <w:lang w:val="en-US" w:eastAsia="en-US" w:bidi="ar-SA"/>
+              </w:rPr>
+            </w:pPr>
+            <w:r>
+              <w:rPr>
+                <w:rStyle w:val="VerbatimChar"/>
+                <w:rFonts w:eastAsia="IBM Plex Mono" w:cs="IBM Plex Mono" w:ascii="IBM Plex Mono" w:hAnsi="IBM Plex Mono"/>
+                <w:i/>
+                <w:color w:val="000000"/>
+                <w:kern w:val="0"/>
+                <w:sz w:val="18"/>
+                <w:szCs w:val="22"/>
+                <w:shd w:fill="F8F8FA" w:val="clear"/>
+                <w:lang w:val="en-US" w:eastAsia="en-US" w:bidi="ar-SA"/>
+              </w:rPr>
+              <w:t>Khó kiểm soát kích thước tổng thể</w:t>
             </w:r>
           </w:p>
         </w:tc>
@@ -3864,7 +4046,7 @@
         </w:trPr>
         <w:tc>
           <w:tcPr>
-            <w:tcW w:w="2919" w:type="dxa"/>
+            <w:tcW w:w="1575" w:type="dxa"/>
             <w:tcBorders>
               <w:top w:val="single" w:sz="2" w:space="0" w:color="000000"/>
               <w:start w:val="single" w:sz="2" w:space="0" w:color="000000"/>
@@ -3904,7 +4086,7 @@
         </w:tc>
         <w:tc>
           <w:tcPr>
-            <w:tcW w:w="1732" w:type="dxa"/>
+            <w:tcW w:w="4200" w:type="dxa"/>
             <w:tcBorders>
               <w:top w:val="single" w:sz="2" w:space="0" w:color="000000"/>
               <w:bottom w:val="single" w:sz="2" w:space="0" w:color="000000"/>
@@ -3916,7 +4098,7 @@
               <w:pStyle w:val="Normal"/>
               <w:widowControl/>
               <w:suppressAutoHyphens w:val="true"/>
-              <w:spacing w:lineRule="auto" w:line="360" w:before="0" w:after="0"/>
+              <w:spacing w:lineRule="auto" w:line="336" w:before="0" w:after="0"/>
               <w:jc w:val="start"/>
               <w:rPr>
                 <w:rFonts w:ascii="Georgia" w:hAnsi="Georgia" w:eastAsia="Aptos" w:cs=""/>
@@ -3928,21 +4110,23 @@
             </w:pPr>
             <w:r>
               <w:rPr>
-                <w:rFonts w:eastAsia="inter" w:cs="inter" w:ascii="inter" w:hAnsi="inter"/>
+                <w:rStyle w:val="VerbatimChar"/>
+                <w:rFonts w:eastAsia="IBM Plex Mono" w:cs="IBM Plex Mono" w:ascii="IBM Plex Mono" w:hAnsi="IBM Plex Mono"/>
                 <w:i/>
                 <w:color w:val="000000"/>
                 <w:kern w:val="0"/>
-                <w:sz w:val="17"/>
+                <w:sz w:val="18"/>
                 <w:szCs w:val="22"/>
-                <w:lang w:val="en-US" w:eastAsia="en-US" w:bidi="ar-SA"/>
-              </w:rPr>
-              <w:t>(Tự điền công thức)</w:t>
+                <w:shd w:fill="F8F8FA" w:val="clear"/>
+                <w:lang w:val="en-US" w:eastAsia="en-US" w:bidi="ar-SA"/>
+              </w:rPr>
+              <w:t>Chiều rộng thực tế = Width</w:t>
             </w:r>
           </w:p>
         </w:tc>
         <w:tc>
           <w:tcPr>
-            <w:tcW w:w="1619" w:type="dxa"/>
+            <w:tcW w:w="3240" w:type="dxa"/>
             <w:tcBorders>
               <w:top w:val="single" w:sz="2" w:space="0" w:color="000000"/>
               <w:bottom w:val="single" w:sz="2" w:space="0" w:color="000000"/>
@@ -3954,7 +4138,7 @@
               <w:pStyle w:val="Normal"/>
               <w:widowControl/>
               <w:suppressAutoHyphens w:val="true"/>
-              <w:spacing w:lineRule="auto" w:line="360" w:before="0" w:after="0"/>
+              <w:spacing w:lineRule="auto" w:line="336" w:before="0" w:after="0"/>
               <w:jc w:val="start"/>
               <w:rPr>
                 <w:rFonts w:ascii="Georgia" w:hAnsi="Georgia" w:eastAsia="Aptos" w:cs=""/>
@@ -3966,15 +4150,47 @@
             </w:pPr>
             <w:r>
               <w:rPr>
-                <w:rFonts w:eastAsia="inter" w:cs="inter" w:ascii="inter" w:hAnsi="inter"/>
+                <w:rStyle w:val="VerbatimChar"/>
+                <w:rFonts w:eastAsia="IBM Plex Mono" w:cs="IBM Plex Mono" w:ascii="IBM Plex Mono" w:hAnsi="IBM Plex Mono"/>
                 <w:i/>
                 <w:color w:val="000000"/>
                 <w:kern w:val="0"/>
-                <w:sz w:val="17"/>
+                <w:sz w:val="18"/>
                 <w:szCs w:val="22"/>
-                <w:lang w:val="en-US" w:eastAsia="en-US" w:bidi="ar-SA"/>
-              </w:rPr>
-              <w:t>(Tự điền)</w:t>
+                <w:shd w:fill="F8F8FA" w:val="clear"/>
+                <w:lang w:val="en-US" w:eastAsia="en-US" w:bidi="ar-SA"/>
+              </w:rPr>
+              <w:t>Ưu điểm : Dễ dàng quản lý</w:t>
+            </w:r>
+          </w:p>
+          <w:p>
+            <w:pPr>
+              <w:pStyle w:val="Normal"/>
+              <w:widowControl/>
+              <w:suppressAutoHyphens w:val="true"/>
+              <w:spacing w:lineRule="auto" w:line="336" w:before="0" w:after="0"/>
+              <w:jc w:val="start"/>
+              <w:rPr>
+                <w:rFonts w:ascii="Georgia" w:hAnsi="Georgia" w:eastAsia="Aptos" w:cs=""/>
+                <w:kern w:val="0"/>
+                <w:sz w:val="21"/>
+                <w:szCs w:val="22"/>
+                <w:lang w:val="en-US" w:eastAsia="en-US" w:bidi="ar-SA"/>
+              </w:rPr>
+            </w:pPr>
+            <w:r>
+              <w:rPr>
+                <w:rStyle w:val="VerbatimChar"/>
+                <w:rFonts w:eastAsia="IBM Plex Mono" w:cs="IBM Plex Mono" w:ascii="IBM Plex Mono" w:hAnsi="IBM Plex Mono"/>
+                <w:i/>
+                <w:color w:val="000000"/>
+                <w:kern w:val="0"/>
+                <w:sz w:val="18"/>
+                <w:szCs w:val="22"/>
+                <w:shd w:fill="F8F8FA" w:val="clear"/>
+                <w:lang w:val="en-US" w:eastAsia="en-US" w:bidi="ar-SA"/>
+              </w:rPr>
+              <w:t>Nhược : Phần không gian dành cho phần content sẽ bị hẹp lại nếu padding và border tăng quá lớn</w:t>
             </w:r>
           </w:p>
         </w:tc>
@@ -4026,6 +4242,17 @@
           <w:color w:val="000000"/>
         </w:rPr>
         <w:t xml:space="preserve"> nào cho toàn bộ trang? Tại sao?</w:t>
+      </w:r>
+    </w:p>
+    <w:p>
+      <w:pPr>
+        <w:pStyle w:val="Normal"/>
+        <w:spacing w:lineRule="auto" w:line="360" w:before="0" w:after="210"/>
+        <w:rPr/>
+      </w:pPr>
+      <w:r>
+        <w:rPr/>
+        <w:t>Nên dùng box-sizing : border-box cho toàn bộ trang tại vì dễ kiểm soát và dễ tính toán kích thước hơn</w:t>
       </w:r>
     </w:p>
     <w:p>
@@ -4367,7 +4594,7 @@
         <w:br/>
         <w:t>* {</w:t>
         <w:br/>
-        <w:t xml:space="preserve">    box-sizing: border-box;</w:t>
+        <w:t xml:space="preserve"> box-sizing: border-box;</w:t>
         <w:br/>
         <w:t>}</w:t>
         <w:br/>
@@ -4376,7 +4603,76 @@
         <w:br/>
         <w:t>.posts {</w:t>
         <w:br/>
-        <w:t xml:space="preserve">    /* TODO: Căn giữa, margin trên dưới, max-width */</w:t>
+        <w:t xml:space="preserve"> /* TODO: Căn giữa, margin trên dưới, max-width */</w:t>
+      </w:r>
+    </w:p>
+    <w:p>
+      <w:pPr>
+        <w:pStyle w:val="Normal"/>
+        <w:shd w:val="clear" w:color="auto" w:fill="F8F8FA"/>
+        <w:spacing w:lineRule="auto" w:line="336"/>
+        <w:rPr/>
+      </w:pPr>
+      <w:r>
+        <w:rPr>
+          <w:rStyle w:val="VerbatimChar"/>
+          <w:rFonts w:eastAsia="IBM Plex Mono" w:cs="IBM Plex Mono" w:ascii="IBM Plex Mono" w:hAnsi="IBM Plex Mono"/>
+          <w:color w:val="000000"/>
+          <w:sz w:val="18"/>
+        </w:rPr>
+        <w:t>max-width : 1200px;</w:t>
+      </w:r>
+    </w:p>
+    <w:p>
+      <w:pPr>
+        <w:pStyle w:val="Normal"/>
+        <w:shd w:val="clear" w:color="auto" w:fill="F8F8FA"/>
+        <w:spacing w:lineRule="auto" w:line="336"/>
+        <w:rPr/>
+      </w:pPr>
+      <w:r>
+        <w:rPr>
+          <w:rStyle w:val="VerbatimChar"/>
+          <w:rFonts w:eastAsia="IBM Plex Mono" w:cs="IBM Plex Mono" w:ascii="IBM Plex Mono" w:hAnsi="IBM Plex Mono"/>
+          <w:color w:val="000000"/>
+          <w:sz w:val="18"/>
+        </w:rPr>
+        <w:t>marg</w:t>
+      </w:r>
+      <w:r>
+        <w:rPr>
+          <w:rStyle w:val="VerbatimChar"/>
+          <w:rFonts w:eastAsia="IBM Plex Mono" w:cs="IBM Plex Mono" w:ascii="IBM Plex Mono" w:hAnsi="IBM Plex Mono"/>
+          <w:color w:val="000000"/>
+          <w:sz w:val="18"/>
+        </w:rPr>
+        <w:t xml:space="preserve">in : </w:t>
+      </w:r>
+      <w:r>
+        <w:rPr>
+          <w:rStyle w:val="VerbatimChar"/>
+          <w:rFonts w:eastAsia="IBM Plex Mono" w:cs="IBM Plex Mono" w:ascii="IBM Plex Mono" w:hAnsi="IBM Plex Mono"/>
+          <w:color w:val="000000"/>
+          <w:sz w:val="18"/>
+        </w:rPr>
+        <w:t>40px aut</w:t>
+      </w:r>
+      <w:r>
+        <w:rPr>
+          <w:rStyle w:val="VerbatimChar"/>
+          <w:rFonts w:eastAsia="IBM Plex Mono" w:cs="IBM Plex Mono" w:ascii="IBM Plex Mono" w:hAnsi="IBM Plex Mono"/>
+          <w:color w:val="000000"/>
+          <w:sz w:val="18"/>
+        </w:rPr>
+        <w:t>o;</w:t>
+      </w:r>
+      <w:r>
+        <w:rPr>
+          <w:rStyle w:val="VerbatimChar"/>
+          <w:rFonts w:eastAsia="IBM Plex Mono" w:cs="IBM Plex Mono" w:ascii="IBM Plex Mono" w:hAnsi="IBM Plex Mono"/>
+          <w:color w:val="000000"/>
+          <w:sz w:val="18"/>
+        </w:rPr>
         <w:br/>
         <w:t>}</w:t>
         <w:br/>
@@ -4385,53 +4681,158 @@
         <w:br/>
         <w:t>.card {</w:t>
         <w:br/>
+        <w:t xml:space="preserve"> /* TODO: </w:t>
+        <w:br/>
+        <w:t xml:space="preserve"> - width: 30% (hoặc calc(33.33% - 20px))</w:t>
+        <w:br/>
+        <w:t xml:space="preserve"> - display: inline-block</w:t>
+        <w:br/>
+        <w:t xml:space="preserve"> - border: 1px solid #ddd</w:t>
+        <w:br/>
+        <w:t xml:space="preserve"> - padding: 20px</w:t>
+        <w:br/>
+        <w:t xml:space="preserve"> - margin: 10px</w:t>
+        <w:br/>
+        <w:t xml:space="preserve"> - background: white</w:t>
+        <w:br/>
+        <w:t xml:space="preserve"> - border-radius: 8px</w:t>
+        <w:br/>
+        <w:t xml:space="preserve"> */</w:t>
+      </w:r>
+    </w:p>
+    <w:p>
+      <w:pPr>
+        <w:pStyle w:val="Normal"/>
+        <w:shd w:val="clear" w:color="auto" w:fill="F8F8FA"/>
+        <w:spacing w:lineRule="auto" w:line="336"/>
+        <w:rPr/>
+      </w:pPr>
+      <w:r>
+        <w:rPr>
+          <w:rStyle w:val="VerbatimChar"/>
+          <w:rFonts w:eastAsia="IBM Plex Mono" w:cs="IBM Plex Mono" w:ascii="IBM Plex Mono" w:hAnsi="IBM Plex Mono"/>
+          <w:color w:val="000000"/>
+          <w:sz w:val="18"/>
+        </w:rPr>
+        <w:t>width : 30% ;</w:t>
+        <w:br/>
+        <w:t>display : inline-block;</w:t>
+      </w:r>
+      <w:r>
+        <w:rPr>
+          <w:rStyle w:val="VerbatimChar"/>
+          <w:rFonts w:eastAsia="IBM Plex Mono" w:cs="IBM Plex Mono" w:ascii="IBM Plex Mono" w:hAnsi="IBM Plex Mono"/>
+          <w:color w:val="000000"/>
+          <w:sz w:val="18"/>
+        </w:rPr>
+        <w:br/>
+        <w:t>border : 1px solid #ddd;</w:t>
+        <w:br/>
+        <w:t>padding : 20px;</w:t>
+        <w:br/>
+        <w:t>margin : 10px;</w:t>
+        <w:br/>
+        <w:t>background : white;</w:t>
+        <w:br/>
+        <w:t>border-radius : 8px;</w:t>
+      </w:r>
+      <w:r>
+        <w:rPr>
+          <w:rStyle w:val="VerbatimChar"/>
+          <w:rFonts w:eastAsia="IBM Plex Mono" w:cs="IBM Plex Mono" w:ascii="IBM Plex Mono" w:hAnsi="IBM Plex Mono"/>
+          <w:color w:val="000000"/>
+          <w:sz w:val="18"/>
+        </w:rPr>
+        <w:br/>
+        <w:t>}</w:t>
+        <w:br/>
+        <w:br/>
+        <w:t>/* Bước 4: Style cho .btn */</w:t>
+        <w:br/>
+        <w:t>.btn {</w:t>
+        <w:br/>
         <w:t xml:space="preserve">    /* TODO: </w:t>
         <w:br/>
-        <w:t xml:space="preserve">       - width: 30% (hoặc calc(33.33% - 20px))</w:t>
-        <w:br/>
         <w:t xml:space="preserve">       - display: inline-block</w:t>
         <w:br/>
-        <w:t xml:space="preserve">       - border: 1px solid #ddd</w:t>
-        <w:br/>
-        <w:t xml:space="preserve">       - padding: 20px</w:t>
-        <w:br/>
-        <w:t xml:space="preserve">       - margin: 10px</w:t>
-        <w:br/>
-        <w:t xml:space="preserve">       - background: white</w:t>
-        <w:br/>
-        <w:t xml:space="preserve">       - border-radius: 8px</w:t>
+        <w:t xml:space="preserve">       - padding: 8px 16px</w:t>
+        <w:br/>
+        <w:t xml:space="preserve">       - background: #007bff</w:t>
+        <w:br/>
+        <w:t xml:space="preserve">       - color: white</w:t>
+        <w:br/>
+        <w:t xml:space="preserve">       - text-decoration: none</w:t>
+        <w:br/>
+        <w:t xml:space="preserve">       - border-radius: 4px</w:t>
         <w:br/>
         <w:t xml:space="preserve">    */</w:t>
+      </w:r>
+    </w:p>
+    <w:p>
+      <w:pPr>
+        <w:pStyle w:val="Normal"/>
+        <w:shd w:val="clear" w:color="auto" w:fill="F8F8FA"/>
+        <w:spacing w:lineRule="auto" w:line="336"/>
+        <w:rPr/>
+      </w:pPr>
+      <w:r>
+        <w:rPr>
+          <w:rStyle w:val="VerbatimChar"/>
+          <w:rFonts w:eastAsia="IBM Plex Mono" w:cs="IBM Plex Mono" w:ascii="IBM Plex Mono" w:hAnsi="IBM Plex Mono"/>
+          <w:color w:val="000000"/>
+          <w:sz w:val="18"/>
+        </w:rPr>
+        <w:t>display : inline-block;</w:t>
+        <w:br/>
+        <w:t>padding : 8px 16px;</w:t>
+        <w:br/>
+        <w:t>background : #007bff;</w:t>
+        <w:br/>
+        <w:t>color: white;</w:t>
+        <w:br/>
+        <w:t>text-decoration:none;</w:t>
+        <w:br/>
+        <w:t>border-radius:4px;</w:t>
+      </w:r>
+      <w:r>
+        <w:rPr>
+          <w:rStyle w:val="VerbatimChar"/>
+          <w:rFonts w:eastAsia="IBM Plex Mono" w:cs="IBM Plex Mono" w:ascii="IBM Plex Mono" w:hAnsi="IBM Plex Mono"/>
+          <w:color w:val="000000"/>
+          <w:sz w:val="18"/>
+        </w:rPr>
         <w:br/>
         <w:t>}</w:t>
         <w:br/>
         <w:br/>
-        <w:t>/* Bước 4: Style cho .btn */</w:t>
-        <w:br/>
-        <w:t>.btn {</w:t>
-        <w:br/>
-        <w:t xml:space="preserve">    /* TODO: </w:t>
-        <w:br/>
-        <w:t xml:space="preserve">       - display: inline-block</w:t>
-        <w:br/>
-        <w:t xml:space="preserve">       - padding: 8px 16px</w:t>
-        <w:br/>
-        <w:t xml:space="preserve">       - background: #007bff</w:t>
-        <w:br/>
-        <w:t xml:space="preserve">       - color: white</w:t>
-        <w:br/>
-        <w:t xml:space="preserve">       - text-decoration: none</w:t>
-        <w:br/>
-        <w:t xml:space="preserve">       - border-radius: 4px</w:t>
-        <w:br/>
-        <w:t xml:space="preserve">    */</w:t>
-        <w:br/>
-        <w:t>}</w:t>
-        <w:br/>
-        <w:br/>
         <w:t>.btn:hover {</w:t>
         <w:br/>
-        <w:t xml:space="preserve">    /* TODO: background: #0056b3 */</w:t>
+        <w:t xml:space="preserve"> /* TODO: background: #0056b3 */</w:t>
+      </w:r>
+    </w:p>
+    <w:p>
+      <w:pPr>
+        <w:pStyle w:val="Normal"/>
+        <w:shd w:val="clear" w:color="auto" w:fill="F8F8FA"/>
+        <w:spacing w:lineRule="auto" w:line="336"/>
+        <w:rPr/>
+      </w:pPr>
+      <w:r>
+        <w:rPr>
+          <w:rStyle w:val="VerbatimChar"/>
+          <w:rFonts w:eastAsia="IBM Plex Mono" w:cs="IBM Plex Mono" w:ascii="IBM Plex Mono" w:hAnsi="IBM Plex Mono"/>
+          <w:color w:val="000000"/>
+          <w:sz w:val="18"/>
+        </w:rPr>
+        <w:t>background: #0056b3;</w:t>
+      </w:r>
+      <w:r>
+        <w:rPr>
+          <w:rStyle w:val="VerbatimChar"/>
+          <w:rFonts w:eastAsia="IBM Plex Mono" w:cs="IBM Plex Mono" w:ascii="IBM Plex Mono" w:hAnsi="IBM Plex Mono"/>
+          <w:color w:val="000000"/>
+          <w:sz w:val="18"/>
+        </w:rPr>
         <w:br/>
         <w:t>}</w:t>
         <w:br/>
@@ -4529,15 +4930,60 @@
       <w:pPr>
         <w:pStyle w:val="Normal"/>
         <w:spacing w:lineRule="auto" w:line="360" w:before="0" w:after="210"/>
-        <w:rPr/>
-      </w:pPr>
-      <w:r>
-        <w:rPr>
-          <w:rFonts w:eastAsia="inter" w:cs="inter" w:ascii="inter" w:hAnsi="inter"/>
+        <w:rPr>
+          <w:rFonts w:ascii="inter" w:hAnsi="inter" w:eastAsia="inter" w:cs="inter"/>
           <w:i/>
           <w:color w:val="000000"/>
         </w:rPr>
-        <w:t>(Dán ảnh: Giao diện 3 card)</w:t>
+      </w:pPr>
+      <w:r>
+        <w:rPr/>
+        <w:drawing>
+          <wp:anchor behindDoc="0" distT="0" distB="0" distL="0" distR="0" simplePos="0" locked="0" layoutInCell="0" allowOverlap="1" relativeHeight="17">
+            <wp:simplePos x="0" y="0"/>
+            <wp:positionH relativeFrom="column">
+              <wp:align>center</wp:align>
+            </wp:positionH>
+            <wp:positionV relativeFrom="paragraph">
+              <wp:posOffset>635</wp:posOffset>
+            </wp:positionV>
+            <wp:extent cx="6038850" cy="3396615"/>
+            <wp:effectExtent l="0" t="0" r="0" b="0"/>
+            <wp:wrapSquare wrapText="largest"/>
+            <wp:docPr id="8" name="Image3"/>
+            <wp:cNvGraphicFramePr>
+              <a:graphicFrameLocks xmlns:a="http://schemas.openxmlformats.org/drawingml/2006/main" noChangeAspect="1"/>
+            </wp:cNvGraphicFramePr>
+            <a:graphic xmlns:a="http://schemas.openxmlformats.org/drawingml/2006/main">
+              <a:graphicData uri="http://schemas.openxmlformats.org/drawingml/2006/picture">
+                <pic:pic xmlns:pic="http://schemas.openxmlformats.org/drawingml/2006/picture">
+                  <pic:nvPicPr>
+                    <pic:cNvPr id="8" name="Image3"/>
+                    <pic:cNvPicPr>
+                      <a:picLocks noChangeAspect="1" noChangeArrowheads="1"/>
+                    </pic:cNvPicPr>
+                  </pic:nvPicPr>
+                  <pic:blipFill>
+                    <a:blip r:embed="rId8"/>
+                    <a:stretch>
+                      <a:fillRect/>
+                    </a:stretch>
+                  </pic:blipFill>
+                  <pic:spPr bwMode="auto">
+                    <a:xfrm>
+                      <a:off x="0" y="0"/>
+                      <a:ext cx="6038850" cy="3396615"/>
+                    </a:xfrm>
+                    <a:prstGeom prst="rect">
+                      <a:avLst/>
+                    </a:prstGeom>
+                    <a:noFill/>
+                  </pic:spPr>
+                </pic:pic>
+              </a:graphicData>
+            </a:graphic>
+          </wp:anchor>
+        </w:drawing>
       </w:r>
     </w:p>
     <w:p>
@@ -5515,7 +5961,7 @@
               <wp:inline distT="0" distB="0" distL="0" distR="0">
                 <wp:extent cx="6038850" cy="635"/>
                 <wp:effectExtent l="114300" t="0" r="114300" b="0"/>
-                <wp:docPr id="8" name="Shape6"/>
+                <wp:docPr id="9" name="Shape6"/>
                 <a:graphic xmlns:a="http://schemas.openxmlformats.org/drawingml/2006/main">
                   <a:graphicData uri="http://schemas.microsoft.com/office/word/2010/wordprocessingShape">
                     <wps:wsp>
@@ -5920,7 +6366,7 @@
               <wp:inline distT="0" distB="0" distL="0" distR="0">
                 <wp:extent cx="6038850" cy="635"/>
                 <wp:effectExtent l="114300" t="0" r="114300" b="0"/>
-                <wp:docPr id="9" name="Shape7"/>
+                <wp:docPr id="10" name="Shape7"/>
                 <a:graphic xmlns:a="http://schemas.openxmlformats.org/drawingml/2006/main">
                   <a:graphicData uri="http://schemas.microsoft.com/office/word/2010/wordprocessingShape">
                     <wps:wsp>
@@ -6454,7 +6900,7 @@
               <wp:inline distT="0" distB="0" distL="0" distR="0">
                 <wp:extent cx="6038850" cy="635"/>
                 <wp:effectExtent l="114300" t="0" r="114300" b="0"/>
-                <wp:docPr id="10" name="Shape8"/>
+                <wp:docPr id="11" name="Shape8"/>
                 <a:graphic xmlns:a="http://schemas.openxmlformats.org/drawingml/2006/main">
                   <a:graphicData uri="http://schemas.microsoft.com/office/word/2010/wordprocessingShape">
                     <wps:wsp>
@@ -7547,7 +7993,7 @@
               <wp:inline distT="0" distB="0" distL="0" distR="0">
                 <wp:extent cx="6038850" cy="635"/>
                 <wp:effectExtent l="114300" t="0" r="114300" b="0"/>
-                <wp:docPr id="11" name="Shape9"/>
+                <wp:docPr id="12" name="Shape9"/>
                 <a:graphic xmlns:a="http://schemas.openxmlformats.org/drawingml/2006/main">
                   <a:graphicData uri="http://schemas.microsoft.com/office/word/2010/wordprocessingShape">
                     <wps:wsp>
@@ -8770,7 +9216,7 @@
               <wp:inline distT="0" distB="0" distL="0" distR="0">
                 <wp:extent cx="6038850" cy="635"/>
                 <wp:effectExtent l="114300" t="0" r="114300" b="0"/>
-                <wp:docPr id="12" name="Shape10"/>
+                <wp:docPr id="13" name="Shape10"/>
                 <a:graphic xmlns:a="http://schemas.openxmlformats.org/drawingml/2006/main">
                   <a:graphicData uri="http://schemas.microsoft.com/office/word/2010/wordprocessingShape">
                     <wps:wsp>
@@ -9147,7 +9593,7 @@
               <wp:inline distT="0" distB="0" distL="0" distR="0">
                 <wp:extent cx="6038850" cy="635"/>
                 <wp:effectExtent l="114300" t="0" r="114300" b="0"/>
-                <wp:docPr id="13" name="Shape11"/>
+                <wp:docPr id="14" name="Shape11"/>
                 <a:graphic xmlns:a="http://schemas.openxmlformats.org/drawingml/2006/main">
                   <a:graphicData uri="http://schemas.microsoft.com/office/word/2010/wordprocessingShape">
                     <wps:wsp>
@@ -9400,7 +9846,7 @@
               <wp:inline distT="0" distB="0" distL="0" distR="0">
                 <wp:extent cx="6038850" cy="635"/>
                 <wp:effectExtent l="114300" t="0" r="114300" b="0"/>
-                <wp:docPr id="14" name="Shape12"/>
+                <wp:docPr id="15" name="Shape12"/>
                 <a:graphic xmlns:a="http://schemas.openxmlformats.org/drawingml/2006/main">
                   <a:graphicData uri="http://schemas.microsoft.com/office/word/2010/wordprocessingShape">
                     <wps:wsp>
@@ -9523,7 +9969,7 @@
               <wp:inline distT="0" distB="0" distL="0" distR="0">
                 <wp:extent cx="6038850" cy="635"/>
                 <wp:effectExtent l="114300" t="0" r="114300" b="0"/>
-                <wp:docPr id="15" name="Shape13"/>
+                <wp:docPr id="16" name="Shape13"/>
                 <a:graphic xmlns:a="http://schemas.openxmlformats.org/drawingml/2006/main">
                   <a:graphicData uri="http://schemas.microsoft.com/office/word/2010/wordprocessingShape">
                     <wps:wsp>

</xml_diff>